<commit_message>
the Ticket  reciept has been updated
</commit_message>
<xml_diff>
--- a/New Microsoft Word Document.docx
+++ b/New Microsoft Word Document.docx
@@ -2930,13 +2930,7 @@
         <w:rPr>
           <w:lang w:val="en-UG"/>
         </w:rPr>
-        <w:t xml:space="preserve"> ) u show tickets available, between 29-1% tickets almost done and 0%(tickets are done ) ..</w:t>
-      </w:r>
-      <w:r>
-        <w:rPr>
-          <w:lang w:val="en-UG"/>
-        </w:rPr>
-        <w:t xml:space="preserve"> and this should run for each </w:t>
+        <w:t xml:space="preserve"> ) u show tickets available, between 29-1% tickets almost done and 0%(tickets are done ) .. and this should run for each </w:t>
       </w:r>
       <w:proofErr w:type="gramStart"/>
       <w:r>
@@ -3540,6 +3534,7 @@
         <w:t xml:space="preserve"> </w:t>
       </w:r>
     </w:p>
+    <w:p/>
     <w:sectPr>
       <w:pgSz w:w="11906" w:h="16838"/>
       <w:pgMar w:top="1440" w:right="1440" w:bottom="1440" w:left="1440" w:header="708" w:footer="708" w:gutter="0"/>

</xml_diff>